<commit_message>
atualizando exercicio de roi
</commit_message>
<xml_diff>
--- a/Exercícios de ROI.docx
+++ b/Exercícios de ROI.docx
@@ -4,6 +4,49 @@
   <w:body>
     <w:p>
       <w:pPr>
+        <w:ind w:firstLine="360"/>
+      </w:pPr>
+      <w:r>
+        <w:rPr>
+          <w:b/>
+          <w:bCs/>
+        </w:rPr>
+        <w:t>Como calcular</w:t>
+      </w:r>
+      <w:r>
+        <w:t xml:space="preserve">: ROI = (retorno - </w:t>
+      </w:r>
+      <w:proofErr w:type="gramStart"/>
+      <w:r>
+        <w:t>investimento)/</w:t>
+      </w:r>
+      <w:proofErr w:type="gramEnd"/>
+      <w:r>
+        <w:t>investimento</w:t>
+      </w:r>
+    </w:p>
+    <w:p>
+      <w:pPr>
+        <w:ind w:left="360"/>
+        <w:jc w:val="both"/>
+        <w:rPr>
+          <w:b/>
+          <w:bCs/>
+        </w:rPr>
+      </w:pPr>
+    </w:p>
+    <w:p>
+      <w:pPr>
+        <w:ind w:left="360"/>
+        <w:jc w:val="both"/>
+        <w:rPr>
+          <w:b/>
+          <w:bCs/>
+        </w:rPr>
+      </w:pPr>
+    </w:p>
+    <w:p>
+      <w:pPr>
         <w:ind w:left="360"/>
         <w:jc w:val="both"/>
       </w:pPr>
@@ -500,7 +543,11 @@
         <w:t>Exercício 6:</w:t>
       </w:r>
       <w:r>
-        <w:t xml:space="preserve"> Um empresário investiu R$ 80.000 em treinamento e desenvolvimento para sua equipe de vendas. Após o treinamento, a equipe conseguiu aumentar as vendas em R$ 400.000 em comparação com o período anterior ao treinamento. No entanto, o empresário também teve que arcar com um custo adicional de R$ 20.000 em comissões de vendas. Calcule o ROI do investimento em treinamento e desenvolvimento da equipe de vendas.</w:t>
+        <w:t xml:space="preserve"> Um empresário investiu R$ 80.000 em treinamento e desenvolvimento para sua equipe de vendas. Após o treinamento, a equipe conseguiu aumentar as vendas em R$ 400.000 em comparação com o período anterior ao treinamento. No entanto, o empresário também teve que arcar com um custo adicional de R$ 20.000 </w:t>
+      </w:r>
+      <w:r>
+        <w:lastRenderedPageBreak/>
+        <w:t>em comissões de vendas. Calcule o ROI do investimento em treinamento e desenvolvimento da equipe de vendas.</w:t>
       </w:r>
     </w:p>
     <w:p>
@@ -730,15 +777,7 @@
         <w:t xml:space="preserve">: </w:t>
       </w:r>
       <w:r>
-        <w:t xml:space="preserve">Uma empresa de cosméticos investiu R$ 300.000 no desenvolvimento de um novo produto de </w:t>
-      </w:r>
-      <w:proofErr w:type="spellStart"/>
-      <w:r>
-        <w:t>skincare</w:t>
-      </w:r>
-      <w:proofErr w:type="spellEnd"/>
-      <w:r>
-        <w:t xml:space="preserve"> e em sua expansão para mercados internacionais. No primeiro ano após o lançamento, o produto gerou receita líquida de R$ 400.000, com custos de marketing e distribuição totalizando R$ 120.000. Calcule o ROI do investimento no desenvolvimento do produto e sua expansão internacional.</w:t>
+        <w:t>Uma empresa de cosméticos investiu R$ 300.000 no desenvolvimento de um novo produto de skincare e em sua expansão para mercados internacionais. No primeiro ano após o lançamento, o produto gerou receita líquida de R$ 400.000, com custos de marketing e distribuição totalizando R$ 120.000. Calcule o ROI do investimento no desenvolvimento do produto e sua expansão internacional.</w:t>
       </w:r>
     </w:p>
     <w:p>
@@ -760,14 +799,14 @@
         <w:t xml:space="preserve"> </w:t>
       </w:r>
       <w:r>
-        <w:t>3</w:t>
-      </w:r>
-      <w:r>
-        <w:t>3</w:t>
+        <w:t>Prejuízo de -4,76</w:t>
       </w:r>
       <w:r>
         <w:t>%</w:t>
       </w:r>
+      <w:r>
+        <w:t xml:space="preserve"> </w:t>
+      </w:r>
     </w:p>
     <w:p>
       <w:pPr>
@@ -794,7 +833,13 @@
         <w:t>-</w:t>
       </w:r>
       <w:r>
-        <w:t xml:space="preserve"> 300.000) </w:t>
+        <w:t xml:space="preserve"> </w:t>
+      </w:r>
+      <w:r>
+        <w:t>42</w:t>
+      </w:r>
+      <w:r>
+        <w:t xml:space="preserve">0.000) </w:t>
       </w:r>
       <w:r>
         <w:t>/</w:t>
@@ -803,7 +848,10 @@
         <w:t xml:space="preserve"> </w:t>
       </w:r>
       <w:r>
-        <w:t>300</w:t>
+        <w:t>42</w:t>
+      </w:r>
+      <w:r>
+        <w:t>0</w:t>
       </w:r>
       <w:r>
         <w:t>.000</w:t>

</xml_diff>